<commit_message>
checking the git and github connection
</commit_message>
<xml_diff>
--- a/images/Abdullahi Fahm CV.docx
+++ b/images/Abdullahi Fahm CV.docx
@@ -75,7 +75,19 @@
           <w:sz w:val="44"/>
           <w:szCs w:val="44"/>
         </w:rPr>
-        <w:t>Oladayo</w:t>
+        <w:t>Oladay</w:t>
+      </w:r>
+      <w:bookmarkStart w:id="1" w:name="_GoBack"/>
+      <w:bookmarkEnd w:id="1"/>
+      <w:r>
+        <w:rPr>
+          <w:b/>
+          <w:bCs/>
+          <w:color w:val="002060"/>
+          <w:sz w:val="44"/>
+          <w:szCs w:val="44"/>
+        </w:rPr>
+        <w:t>o</w:t>
       </w:r>
       <w:proofErr w:type="spellEnd"/>
     </w:p>
@@ -170,7 +182,7 @@
           <w:sz w:val="20"/>
           <w:szCs w:val="22"/>
         </w:rPr>
-        <w:t xml:space="preserve">            </w:t>
+        <w:t xml:space="preserve"> </w:t>
       </w:r>
       <w:proofErr w:type="gramStart"/>
       <w:r>
@@ -207,31 +219,61 @@
       <w:r>
         <w:rPr>
           <w:rFonts w:asciiTheme="majorHAnsi" w:hAnsiTheme="majorHAnsi" w:cstheme="majorHAnsi"/>
-          <w:b/>
           <w:sz w:val="20"/>
           <w:szCs w:val="22"/>
           <w:lang w:eastAsia="zh-CN"/>
         </w:rPr>
         <w:t xml:space="preserve"> </w:t>
       </w:r>
+      <w:proofErr w:type="spellStart"/>
       <w:r>
         <w:rPr>
           <w:rFonts w:asciiTheme="majorHAnsi" w:hAnsiTheme="majorHAnsi" w:cstheme="majorHAnsi"/>
-          <w:b/>
           <w:sz w:val="20"/>
           <w:szCs w:val="22"/>
-          <w:lang w:eastAsia="zh-CN"/>
-        </w:rPr>
-        <w:t xml:space="preserve"> </w:t>
-      </w:r>
+        </w:rPr>
+        <w:t>Agege</w:t>
+      </w:r>
+      <w:proofErr w:type="spellEnd"/>
       <w:r>
         <w:rPr>
           <w:rFonts w:asciiTheme="majorHAnsi" w:hAnsiTheme="majorHAnsi" w:cstheme="majorHAnsi"/>
           <w:sz w:val="20"/>
           <w:szCs w:val="22"/>
-          <w:lang w:eastAsia="zh-CN"/>
-        </w:rPr>
-        <w:t xml:space="preserve">8, </w:t>
+        </w:rPr>
+        <w:t xml:space="preserve">, </w:t>
+      </w:r>
+      <w:r>
+        <w:rPr>
+          <w:rFonts w:asciiTheme="majorHAnsi" w:hAnsiTheme="majorHAnsi" w:cstheme="majorHAnsi"/>
+          <w:sz w:val="20"/>
+          <w:szCs w:val="22"/>
+        </w:rPr>
+        <w:t>Lagos</w:t>
+      </w:r>
+      <w:r>
+        <w:rPr>
+          <w:rFonts w:asciiTheme="majorHAnsi" w:hAnsiTheme="majorHAnsi" w:cstheme="majorHAnsi"/>
+          <w:sz w:val="20"/>
+          <w:szCs w:val="22"/>
+        </w:rPr>
+        <w:t xml:space="preserve"> State</w:t>
+      </w:r>
+      <w:r>
+        <w:rPr>
+          <w:rFonts w:asciiTheme="majorHAnsi" w:hAnsiTheme="majorHAnsi" w:cstheme="majorHAnsi"/>
+          <w:sz w:val="20"/>
+          <w:szCs w:val="22"/>
+        </w:rPr>
+        <w:t>.</w:t>
+      </w:r>
+      <w:r>
+        <w:rPr>
+          <w:rFonts w:asciiTheme="majorHAnsi" w:hAnsiTheme="majorHAnsi" w:cstheme="majorHAnsi"/>
+          <w:sz w:val="20"/>
+          <w:szCs w:val="22"/>
+        </w:rPr>
+        <w:t xml:space="preserve">   </w:t>
       </w:r>
       <w:proofErr w:type="spellStart"/>
       <w:r>
@@ -239,9 +281,8 @@
           <w:rFonts w:asciiTheme="majorHAnsi" w:hAnsiTheme="majorHAnsi" w:cstheme="majorHAnsi"/>
           <w:sz w:val="20"/>
           <w:szCs w:val="22"/>
-          <w:lang w:eastAsia="zh-CN"/>
-        </w:rPr>
-        <w:t>Akinsuli</w:t>
+        </w:rPr>
+        <w:t>Github</w:t>
       </w:r>
       <w:proofErr w:type="spellEnd"/>
       <w:r>
@@ -249,71 +290,24 @@
           <w:rFonts w:asciiTheme="majorHAnsi" w:hAnsiTheme="majorHAnsi" w:cstheme="majorHAnsi"/>
           <w:sz w:val="20"/>
           <w:szCs w:val="22"/>
-          <w:lang w:eastAsia="zh-CN"/>
-        </w:rPr>
-        <w:t xml:space="preserve"> Street, Off </w:t>
-      </w:r>
-      <w:proofErr w:type="spellStart"/>
+        </w:rPr>
+        <w:t xml:space="preserve">: </w:t>
+      </w:r>
       <w:r>
         <w:rPr>
           <w:rFonts w:asciiTheme="majorHAnsi" w:hAnsiTheme="majorHAnsi" w:cstheme="majorHAnsi"/>
           <w:sz w:val="20"/>
           <w:szCs w:val="22"/>
-          <w:lang w:eastAsia="zh-CN"/>
-        </w:rPr>
-        <w:t>Oniwaya</w:t>
-      </w:r>
-      <w:proofErr w:type="spellEnd"/>
+        </w:rPr>
+        <w:t>https://github.com/FatScythe</w:t>
+      </w:r>
       <w:r>
         <w:rPr>
           <w:rFonts w:asciiTheme="majorHAnsi" w:hAnsiTheme="majorHAnsi" w:cstheme="majorHAnsi"/>
           <w:sz w:val="20"/>
           <w:szCs w:val="22"/>
-          <w:lang w:eastAsia="zh-CN"/>
-        </w:rPr>
-        <w:t xml:space="preserve"> Rd. </w:t>
-      </w:r>
-      <w:proofErr w:type="spellStart"/>
-      <w:r>
-        <w:rPr>
-          <w:rFonts w:asciiTheme="majorHAnsi" w:hAnsiTheme="majorHAnsi" w:cstheme="majorHAnsi"/>
-          <w:sz w:val="20"/>
-          <w:szCs w:val="22"/>
-        </w:rPr>
-        <w:t>Agege</w:t>
-      </w:r>
-      <w:proofErr w:type="spellEnd"/>
-      <w:r>
-        <w:rPr>
-          <w:rFonts w:asciiTheme="majorHAnsi" w:hAnsiTheme="majorHAnsi" w:cstheme="majorHAnsi"/>
-          <w:sz w:val="20"/>
-          <w:szCs w:val="22"/>
-        </w:rPr>
-        <w:t xml:space="preserve">, </w:t>
-      </w:r>
-      <w:r>
-        <w:rPr>
-          <w:rFonts w:asciiTheme="majorHAnsi" w:hAnsiTheme="majorHAnsi" w:cstheme="majorHAnsi"/>
-          <w:sz w:val="20"/>
-          <w:szCs w:val="22"/>
-        </w:rPr>
-        <w:t>Lagos</w:t>
-      </w:r>
-      <w:r>
-        <w:rPr>
-          <w:rFonts w:asciiTheme="majorHAnsi" w:hAnsiTheme="majorHAnsi" w:cstheme="majorHAnsi"/>
-          <w:sz w:val="20"/>
-          <w:szCs w:val="22"/>
-        </w:rPr>
-        <w:t>.</w:t>
-      </w:r>
-      <w:r>
-        <w:rPr>
-          <w:rFonts w:asciiTheme="majorHAnsi" w:hAnsiTheme="majorHAnsi" w:cstheme="majorHAnsi"/>
-          <w:sz w:val="20"/>
-          <w:szCs w:val="22"/>
-        </w:rPr>
-        <w:t xml:space="preserve">      </w:t>
+        </w:rPr>
+        <w:t xml:space="preserve">   </w:t>
       </w:r>
     </w:p>
     <w:p>
@@ -354,10 +348,20 @@
       <w:r>
         <w:rPr>
           <w:rFonts w:asciiTheme="majorHAnsi" w:hAnsiTheme="majorHAnsi" w:cstheme="majorHAnsi"/>
+          <w:b/>
           <w:sz w:val="20"/>
           <w:szCs w:val="22"/>
           <w:lang w:eastAsia="zh-CN"/>
         </w:rPr>
+        <w:t xml:space="preserve"> </w:t>
+      </w:r>
+      <w:r>
+        <w:rPr>
+          <w:rFonts w:asciiTheme="majorHAnsi" w:hAnsiTheme="majorHAnsi" w:cstheme="majorHAnsi"/>
+          <w:sz w:val="20"/>
+          <w:szCs w:val="22"/>
+          <w:lang w:eastAsia="zh-CN"/>
+        </w:rPr>
         <w:t>holadhayo28@gmail.com</w:t>
       </w:r>
     </w:p>
@@ -422,7 +426,7 @@
           <w:color w:val="002060"/>
           <w:szCs w:val="22"/>
         </w:rPr>
-        <w:t>WEB DEVELOPMENT</w:t>
+        <w:t>WEB DEVELOPER</w:t>
       </w:r>
       <w:r>
         <w:rPr>
@@ -449,27 +453,64 @@
           <w:color w:val="002060"/>
           <w:szCs w:val="22"/>
         </w:rPr>
-        <w:t>INFORMATION TECHNOLOGY</w:t>
+        <w:t>SOFTWARE ENGINEER</w:t>
       </w:r>
     </w:p>
     <w:p>
       <w:pPr>
         <w:rPr>
           <w:rFonts w:asciiTheme="minorHAnsi" w:eastAsia="Microsoft JhengHei" w:hAnsiTheme="minorHAnsi" w:cstheme="minorHAnsi"/>
-          <w:bCs/>
-          <w:sz w:val="20"/>
-          <w:szCs w:val="18"/>
-        </w:rPr>
-      </w:pPr>
+          <w:sz w:val="20"/>
+        </w:rPr>
+      </w:pPr>
+      <w:proofErr w:type="gramStart"/>
       <w:r>
         <w:rPr>
           <w:rFonts w:asciiTheme="minorHAnsi" w:eastAsia="Microsoft JhengHei" w:hAnsiTheme="minorHAnsi" w:cstheme="minorHAnsi"/>
-          <w:bCs/>
-          <w:sz w:val="20"/>
-          <w:szCs w:val="18"/>
-        </w:rPr>
-        <w:t xml:space="preserve">                    </w:t>
-      </w:r>
+          <w:sz w:val="20"/>
+        </w:rPr>
+        <w:t xml:space="preserve">A highly enthusiastic web developer </w:t>
+      </w:r>
+      <w:r>
+        <w:rPr>
+          <w:rFonts w:asciiTheme="minorHAnsi" w:eastAsia="Microsoft JhengHei" w:hAnsiTheme="minorHAnsi" w:cstheme="minorHAnsi"/>
+          <w:sz w:val="20"/>
+        </w:rPr>
+        <w:t xml:space="preserve">who has successfully implemented user friendly designs on website and have over 10 repositories on </w:t>
+      </w:r>
+      <w:proofErr w:type="spellStart"/>
+      <w:r>
+        <w:rPr>
+          <w:rFonts w:asciiTheme="minorHAnsi" w:eastAsia="Microsoft JhengHei" w:hAnsiTheme="minorHAnsi" w:cstheme="minorHAnsi"/>
+          <w:sz w:val="20"/>
+        </w:rPr>
+        <w:t>github</w:t>
+      </w:r>
+      <w:proofErr w:type="spellEnd"/>
+      <w:r>
+        <w:rPr>
+          <w:rFonts w:asciiTheme="minorHAnsi" w:eastAsia="Microsoft JhengHei" w:hAnsiTheme="minorHAnsi" w:cstheme="minorHAnsi"/>
+          <w:sz w:val="20"/>
+        </w:rPr>
+        <w:t>.</w:t>
+      </w:r>
+      <w:proofErr w:type="gramEnd"/>
+      <w:r>
+        <w:rPr>
+          <w:rFonts w:asciiTheme="minorHAnsi" w:eastAsia="Microsoft JhengHei" w:hAnsiTheme="minorHAnsi" w:cstheme="minorHAnsi"/>
+          <w:sz w:val="20"/>
+        </w:rPr>
+        <w:t xml:space="preserve"> </w:t>
+      </w:r>
+      <w:proofErr w:type="gramStart"/>
+      <w:r>
+        <w:rPr>
+          <w:rFonts w:asciiTheme="minorHAnsi" w:eastAsia="Microsoft JhengHei" w:hAnsiTheme="minorHAnsi" w:cstheme="minorHAnsi"/>
+          <w:sz w:val="20"/>
+        </w:rPr>
+        <w:t>Seeking a challenging career in organizations that encourage continuous learning and provides exposure to new technologies, so as to achieve professional and personal growth in the field of science and technology.</w:t>
+      </w:r>
+      <w:proofErr w:type="gramEnd"/>
     </w:p>
     <w:bookmarkEnd w:id="0"/>
     <w:p>
@@ -883,16 +924,7 @@
           <w:sz w:val="20"/>
         </w:rPr>
         <w:lastRenderedPageBreak/>
-        <w:t>Busines</w:t>
-      </w:r>
-      <w:bookmarkStart w:id="1" w:name="_GoBack"/>
-      <w:bookmarkEnd w:id="1"/>
-      <w:r>
-        <w:rPr>
-          <w:rFonts w:asciiTheme="minorHAnsi" w:hAnsiTheme="minorHAnsi" w:cstheme="minorHAnsi"/>
-          <w:sz w:val="20"/>
-        </w:rPr>
-        <w:t>s Development/Marketing</w:t>
+        <w:t>Business Development/Marketing</w:t>
       </w:r>
     </w:p>
     <w:p>
@@ -1064,7 +1096,25 @@
           <w:sz w:val="20"/>
           <w:lang w:val="en-GB"/>
         </w:rPr>
-        <w:t xml:space="preserve">                           </w:t>
+        <w:t xml:space="preserve">                         </w:t>
+      </w:r>
+      <w:r>
+        <w:rPr>
+          <w:rFonts w:asciiTheme="minorHAnsi" w:hAnsiTheme="minorHAnsi" w:cstheme="minorHAnsi"/>
+          <w:b/>
+          <w:sz w:val="20"/>
+          <w:lang w:val="en-GB"/>
+        </w:rPr>
+        <w:t xml:space="preserve"> </w:t>
+      </w:r>
+      <w:r>
+        <w:rPr>
+          <w:rFonts w:asciiTheme="minorHAnsi" w:hAnsiTheme="minorHAnsi" w:cstheme="minorHAnsi"/>
+          <w:b/>
+          <w:sz w:val="20"/>
+          <w:lang w:val="en-GB"/>
+        </w:rPr>
+        <w:t xml:space="preserve">  </w:t>
       </w:r>
       <w:r>
         <w:rPr>
@@ -1390,6 +1440,32 @@
           <w:b/>
           <w:sz w:val="20"/>
         </w:rPr>
+        <w:t>(</w:t>
+      </w:r>
+      <w:proofErr w:type="spellStart"/>
+      <w:r>
+        <w:rPr>
+          <w:rFonts w:asciiTheme="minorHAnsi" w:hAnsiTheme="minorHAnsi" w:cstheme="minorHAnsi"/>
+          <w:b/>
+          <w:sz w:val="20"/>
+        </w:rPr>
+        <w:t>Hons</w:t>
+      </w:r>
+      <w:proofErr w:type="spellEnd"/>
+      <w:r>
+        <w:rPr>
+          <w:rFonts w:asciiTheme="minorHAnsi" w:hAnsiTheme="minorHAnsi" w:cstheme="minorHAnsi"/>
+          <w:b/>
+          <w:sz w:val="20"/>
+        </w:rPr>
+        <w:t>.)</w:t>
+      </w:r>
+      <w:r>
+        <w:rPr>
+          <w:rFonts w:asciiTheme="minorHAnsi" w:hAnsiTheme="minorHAnsi" w:cstheme="minorHAnsi"/>
+          <w:b/>
+          <w:sz w:val="20"/>
+        </w:rPr>
         <w:t xml:space="preserve">, </w:t>
       </w:r>
       <w:r>
@@ -1506,7 +1582,15 @@
           <w:sz w:val="21"/>
           <w:szCs w:val="21"/>
         </w:rPr>
-        <w:t xml:space="preserve">                                           </w:t>
+        <w:t xml:space="preserve">           </w:t>
+      </w:r>
+      <w:r>
+        <w:rPr>
+          <w:rFonts w:asciiTheme="minorHAnsi" w:hAnsiTheme="minorHAnsi" w:cstheme="minorHAnsi"/>
+          <w:sz w:val="21"/>
+          <w:szCs w:val="21"/>
+        </w:rPr>
+        <w:t xml:space="preserve">                                </w:t>
       </w:r>
     </w:p>
     <w:p>
@@ -1578,15 +1662,7 @@
           <w:sz w:val="21"/>
           <w:szCs w:val="21"/>
         </w:rPr>
-        <w:t>Computer / GSM Engineering</w:t>
-      </w:r>
-      <w:r>
-        <w:rPr>
-          <w:rFonts w:asciiTheme="minorHAnsi" w:hAnsiTheme="minorHAnsi" w:cstheme="minorHAnsi"/>
-          <w:sz w:val="21"/>
-          <w:szCs w:val="21"/>
-        </w:rPr>
-        <w:t xml:space="preserve">, United Nations Development </w:t>
+        <w:t xml:space="preserve">Computer / GSM Engineering, United Nations Development </w:t>
       </w:r>
       <w:proofErr w:type="spellStart"/>
       <w:r>
@@ -1727,6 +1803,26 @@
           <w:sz w:val="20"/>
         </w:rPr>
         <w:t xml:space="preserve">               </w:t>
+      </w:r>
+    </w:p>
+    <w:p>
+      <w:pPr>
+        <w:pStyle w:val="ListParagraph"/>
+        <w:numPr>
+          <w:ilvl w:val="0"/>
+          <w:numId w:val="17"/>
+        </w:numPr>
+        <w:rPr>
+          <w:rFonts w:asciiTheme="minorHAnsi" w:hAnsiTheme="minorHAnsi" w:cstheme="minorHAnsi"/>
+          <w:sz w:val="20"/>
+        </w:rPr>
+      </w:pPr>
+      <w:r>
+        <w:rPr>
+          <w:rFonts w:asciiTheme="minorHAnsi" w:hAnsiTheme="minorHAnsi" w:cstheme="minorHAnsi"/>
+          <w:sz w:val="20"/>
+        </w:rPr>
+        <w:t>Coding</w:t>
       </w:r>
     </w:p>
     <w:p>
@@ -4706,7 +4802,7 @@
   <a:extraClrSchemeLst/>
   <a:extLst>
     <a:ext uri="{05A4C25C-085E-4340-85A3-A5531E510DB2}">
-      <thm15:themeFamily xmlns:thm15="http://schemas.microsoft.com/office/thememl/2012/main" xmlns="" name="Office Theme" id="{62F939B6-93AF-4DB8-9C6B-D6C7DFDC589F}" vid="{4A3C46E8-61CC-4603-A589-7422A47A8E4A}"/>
+      <thm15:themeFamily xmlns="" xmlns:thm15="http://schemas.microsoft.com/office/thememl/2012/main" name="Office Theme" id="{62F939B6-93AF-4DB8-9C6B-D6C7DFDC589F}" vid="{4A3C46E8-61CC-4603-A589-7422A47A8E4A}"/>
     </a:ext>
   </a:extLst>
 </a:theme>

</xml_diff>